<commit_message>
working adding train test split
</commit_message>
<xml_diff>
--- a/Machine Learning with Sci-Kit-Learn/LinkedIn Learning- Machine Learning with Sci-kit-Learn 2.docx
+++ b/Machine Learning with Sci-Kit-Learn/LinkedIn Learning- Machine Learning with Sci-kit-Learn 2.docx
@@ -14,8 +14,13 @@
       </w:r>
     </w:p>
     <w:p>
-      <w:r>
-        <w:t>Featur is measurable property, target is what you want to predict</w:t>
+      <w:proofErr w:type="spellStart"/>
+      <w:r>
+        <w:t>Featur</w:t>
+      </w:r>
+      <w:proofErr w:type="spellEnd"/>
+      <w:r>
+        <w:t xml:space="preserve"> is measurable property, target is what you want to predict</w:t>
       </w:r>
     </w:p>
     <w:p>
@@ -25,17 +30,49 @@
     </w:p>
     <w:p>
       <w:r>
-        <w:t>Data has to be in reconised format, in this case numpy arrays</w:t>
-      </w:r>
-    </w:p>
-    <w:p>
-      <w:r>
-        <w:t>Features matrix 2d arrya, target vector is 1d</w:t>
-      </w:r>
-    </w:p>
-    <w:p>
-      <w:r>
-        <w:t>Use of .values can help convert into numpy array</w:t>
+        <w:t xml:space="preserve">Data has to be in </w:t>
+      </w:r>
+      <w:proofErr w:type="spellStart"/>
+      <w:r>
+        <w:t>reconised</w:t>
+      </w:r>
+      <w:proofErr w:type="spellEnd"/>
+      <w:r>
+        <w:t xml:space="preserve"> format, in this case </w:t>
+      </w:r>
+      <w:proofErr w:type="spellStart"/>
+      <w:r>
+        <w:t>numpy</w:t>
+      </w:r>
+      <w:proofErr w:type="spellEnd"/>
+      <w:r>
+        <w:t xml:space="preserve"> arrays</w:t>
+      </w:r>
+    </w:p>
+    <w:p>
+      <w:r>
+        <w:t xml:space="preserve">Features matrix 2d </w:t>
+      </w:r>
+      <w:proofErr w:type="spellStart"/>
+      <w:r>
+        <w:t>arrya</w:t>
+      </w:r>
+      <w:proofErr w:type="spellEnd"/>
+      <w:r>
+        <w:t>, target vector is 1d</w:t>
+      </w:r>
+    </w:p>
+    <w:p>
+      <w:r>
+        <w:t xml:space="preserve">Use of .values can help convert into </w:t>
+      </w:r>
+      <w:proofErr w:type="spellStart"/>
+      <w:r>
+        <w:t>numpy</w:t>
+      </w:r>
+      <w:proofErr w:type="spellEnd"/>
+      <w:r>
+        <w:t xml:space="preserve"> array</w:t>
       </w:r>
     </w:p>
     <w:p>
@@ -54,8 +91,13 @@
       </w:r>
     </w:p>
     <w:p>
-      <w:r>
-        <w:t>Df.dropna(how=’any’)</w:t>
+      <w:proofErr w:type="spellStart"/>
+      <w:r>
+        <w:t>Df.dropna</w:t>
+      </w:r>
+      <w:proofErr w:type="spellEnd"/>
+      <w:r>
+        <w:t>(how=’any’)</w:t>
       </w:r>
     </w:p>
     <w:p>
@@ -65,26 +107,68 @@
     </w:p>
     <w:p>
       <w:r>
-        <w:t>X=df.loc[:,[‘x’]].values</w:t>
-      </w:r>
-      <w:r>
-        <w:t>#makes 2d</w:t>
+        <w:t>X=</w:t>
+      </w:r>
+      <w:proofErr w:type="spellStart"/>
+      <w:r>
+        <w:t>df.loc</w:t>
+      </w:r>
+      <w:proofErr w:type="spellEnd"/>
+      <w:r>
+        <w:t>[:,[‘x’]].</w:t>
+      </w:r>
+      <w:proofErr w:type="spellStart"/>
+      <w:r>
+        <w:t>values</w:t>
+      </w:r>
+      <w:r>
+        <w:t>#makes</w:t>
+      </w:r>
+      <w:proofErr w:type="spellEnd"/>
+      <w:r>
+        <w:t xml:space="preserve"> 2d</w:t>
       </w:r>
     </w:p>
     <w:p>
       <w:r>
         <w:t>Y=</w:t>
       </w:r>
-      <w:r>
-        <w:t>df.loc[:,’Y’].values#makes 1d</w:t>
-      </w:r>
-    </w:p>
-    <w:p>
-      <w:r>
-        <w:t>Fit_intercept=true</w:t>
-      </w:r>
-      <w:r>
-        <w:t>#better is false intercept is 0,0</w:t>
+      <w:proofErr w:type="spellStart"/>
+      <w:r>
+        <w:t>df.loc</w:t>
+      </w:r>
+      <w:proofErr w:type="spellEnd"/>
+      <w:r>
+        <w:t>[:,’Y’].</w:t>
+      </w:r>
+      <w:proofErr w:type="spellStart"/>
+      <w:r>
+        <w:t>values#makes</w:t>
+      </w:r>
+      <w:proofErr w:type="spellEnd"/>
+      <w:r>
+        <w:t xml:space="preserve"> 1d</w:t>
+      </w:r>
+    </w:p>
+    <w:p>
+      <w:proofErr w:type="spellStart"/>
+      <w:r>
+        <w:t>Fit_intercept</w:t>
+      </w:r>
+      <w:proofErr w:type="spellEnd"/>
+      <w:r>
+        <w:t>=</w:t>
+      </w:r>
+      <w:proofErr w:type="spellStart"/>
+      <w:r>
+        <w:t>true</w:t>
+      </w:r>
+      <w:r>
+        <w:t>#better</w:t>
+      </w:r>
+      <w:proofErr w:type="spellEnd"/>
+      <w:r>
+        <w:t xml:space="preserve"> is false intercept is 0,0</w:t>
       </w:r>
     </w:p>
     <w:p>
@@ -93,19 +177,42 @@
       </w:r>
     </w:p>
     <w:p>
-      <w:r>
-        <w:t>Reg.score(x,y)#how to calc r2</w:t>
-      </w:r>
-    </w:p>
-    <w:p>
-      <w:r>
-        <w:t>Reg.coef_ is slope</w:t>
-      </w:r>
-    </w:p>
-    <w:p>
-      <w:r>
-        <w:t>Reg.intercept_#intecept</w:t>
-      </w:r>
+      <w:proofErr w:type="spellStart"/>
+      <w:r>
+        <w:t>Reg.score</w:t>
+      </w:r>
+      <w:proofErr w:type="spellEnd"/>
+      <w:r>
+        <w:t>(</w:t>
+      </w:r>
+      <w:proofErr w:type="spellStart"/>
+      <w:r>
+        <w:t>x,y</w:t>
+      </w:r>
+      <w:proofErr w:type="spellEnd"/>
+      <w:r>
+        <w:t>)#how to calc r2</w:t>
+      </w:r>
+    </w:p>
+    <w:p>
+      <w:proofErr w:type="spellStart"/>
+      <w:r>
+        <w:t>Reg.coef</w:t>
+      </w:r>
+      <w:proofErr w:type="spellEnd"/>
+      <w:r>
+        <w:t>_ is slope</w:t>
+      </w:r>
+    </w:p>
+    <w:p>
+      <w:r>
+        <w:t>Reg.intercept_#</w:t>
+      </w:r>
+      <w:proofErr w:type="spellStart"/>
+      <w:r>
+        <w:t>intecept</w:t>
+      </w:r>
+      <w:proofErr w:type="spellEnd"/>
     </w:p>
     <w:p>
       <w:r>
@@ -116,8 +223,21 @@
       <w:r>
         <w:t>Score=</w:t>
       </w:r>
-      <w:r>
-        <w:t>reg.score(x_test,y_test)</w:t>
+      <w:proofErr w:type="spellStart"/>
+      <w:r>
+        <w:t>reg.score</w:t>
+      </w:r>
+      <w:proofErr w:type="spellEnd"/>
+      <w:r>
+        <w:t>(</w:t>
+      </w:r>
+      <w:proofErr w:type="spellStart"/>
+      <w:r>
+        <w:t>x_test,y_test</w:t>
+      </w:r>
+      <w:proofErr w:type="spellEnd"/>
+      <w:r>
+        <w:t>)</w:t>
       </w:r>
     </w:p>
     <w:p/>
@@ -224,7 +344,15 @@
     </w:p>
     <w:p>
       <w:r>
-        <w:t>Like Kmeans there is a max accuracy after a certain depth</w:t>
+        <w:t xml:space="preserve">Like </w:t>
+      </w:r>
+      <w:proofErr w:type="spellStart"/>
+      <w:r>
+        <w:t>Kmeans</w:t>
+      </w:r>
+      <w:proofErr w:type="spellEnd"/>
+      <w:r>
+        <w:t xml:space="preserve"> there is a max accuracy after a certain depth</w:t>
       </w:r>
     </w:p>
     <w:p>
@@ -239,15 +367,560 @@
     </w:p>
     <w:p>
       <w:r>
-        <w:t>Bagged trees rely on that multiple decision trees prevent over fitting as rely on eachother</w:t>
+        <w:t xml:space="preserve">Bagged trees rely on that multiple decision trees prevent over fitting as rely on </w:t>
+      </w:r>
+      <w:proofErr w:type="spellStart"/>
+      <w:r>
+        <w:t>eachother</w:t>
+      </w:r>
+      <w:proofErr w:type="spellEnd"/>
+    </w:p>
+    <w:p>
+      <w:pPr>
+        <w:pStyle w:val="Heading2"/>
+      </w:pPr>
+      <w:r>
+        <w:t>Random Forests</w:t>
+      </w:r>
+    </w:p>
+    <w:p>
+      <w:r>
+        <w:t>Random forests build off bagged trees, bagged trees may end up too correlated and random forests helps split this up further</w:t>
+      </w:r>
+    </w:p>
+    <w:p>
+      <w:proofErr w:type="spellStart"/>
+      <w:r>
+        <w:t>Estimaters</w:t>
+      </w:r>
+      <w:proofErr w:type="spellEnd"/>
+      <w:r>
+        <w:t xml:space="preserve"> are number </w:t>
+      </w:r>
+      <w:proofErr w:type="spellStart"/>
+      <w:r>
+        <w:t>od</w:t>
+      </w:r>
+      <w:proofErr w:type="spellEnd"/>
+      <w:r>
+        <w:t xml:space="preserve"> decision trees used</w:t>
+      </w:r>
+    </w:p>
+    <w:p>
+      <w:r>
+        <w:t>Feature importance metric is crucial to seeing how made I this model</w:t>
+      </w:r>
+    </w:p>
+    <w:p>
+      <w:pPr>
+        <w:pStyle w:val="Heading2"/>
+      </w:pPr>
+      <w:r>
+        <w:t>Which ML algorithm to use</w:t>
+      </w:r>
+    </w:p>
+    <w:p>
+      <w:r>
+        <w:t>Algorithm</w:t>
+      </w:r>
+    </w:p>
+    <w:p>
+      <w:r>
+        <w:lastRenderedPageBreak/>
+        <w:drawing>
+          <wp:inline distT="0" distB="0" distL="0" distR="0" wp14:anchorId="162BA6E1" wp14:editId="57451F56">
+            <wp:extent cx="5638437" cy="3468894"/>
+            <wp:effectExtent l="0" t="0" r="635" b="0"/>
+            <wp:docPr id="2" name="Picture 2" descr="Diagram&#10;&#10;Description automatically generated"/>
+            <wp:cNvGraphicFramePr>
+              <a:graphicFrameLocks xmlns:a="http://schemas.openxmlformats.org/drawingml/2006/main" noChangeAspect="1"/>
+            </wp:cNvGraphicFramePr>
+            <a:graphic xmlns:a="http://schemas.openxmlformats.org/drawingml/2006/main">
+              <a:graphicData uri="http://schemas.openxmlformats.org/drawingml/2006/picture">
+                <pic:pic xmlns:pic="http://schemas.openxmlformats.org/drawingml/2006/picture">
+                  <pic:nvPicPr>
+                    <pic:cNvPr id="2" name="Picture 2" descr="Diagram&#10;&#10;Description automatically generated"/>
+                    <pic:cNvPicPr/>
+                  </pic:nvPicPr>
+                  <pic:blipFill>
+                    <a:blip r:embed="rId8"/>
+                    <a:stretch>
+                      <a:fillRect/>
+                    </a:stretch>
+                  </pic:blipFill>
+                  <pic:spPr>
+                    <a:xfrm>
+                      <a:off x="0" y="0"/>
+                      <a:ext cx="5655972" cy="3479682"/>
+                    </a:xfrm>
+                    <a:prstGeom prst="rect">
+                      <a:avLst/>
+                    </a:prstGeom>
+                  </pic:spPr>
+                </pic:pic>
+              </a:graphicData>
+            </a:graphic>
+          </wp:inline>
+        </w:drawing>
+      </w:r>
+    </w:p>
+    <w:p>
+      <w:pPr>
+        <w:pStyle w:val="Heading1"/>
+      </w:pPr>
+      <w:r>
+        <w:t>Unsupervised Machine Learning</w:t>
+      </w:r>
+    </w:p>
+    <w:p>
+      <w:r>
+        <w:t>Only provides features matric, no target vector</w:t>
+      </w:r>
+    </w:p>
+    <w:p>
+      <w:r>
+        <w:t xml:space="preserve">Clustering or dimensionality reduction </w:t>
+      </w:r>
+    </w:p>
+    <w:p>
+      <w:r>
+        <w:t>Natural grouping like market segmentation</w:t>
+      </w:r>
+    </w:p>
+    <w:p>
+      <w:r>
+        <w:t>Dimensionality reduction – data compression algorithms, makes visualisation easier and fitting quicker</w:t>
+      </w:r>
+    </w:p>
+    <w:p>
+      <w:pPr>
+        <w:pStyle w:val="Heading2"/>
+      </w:pPr>
+      <w:proofErr w:type="spellStart"/>
+      <w:r>
+        <w:t>Kmeans</w:t>
+      </w:r>
+      <w:proofErr w:type="spellEnd"/>
+    </w:p>
+    <w:p>
+      <w:r>
+        <w:t>Needs standardisation</w:t>
+      </w:r>
+    </w:p>
+    <w:p>
+      <w:proofErr w:type="spellStart"/>
+      <w:r>
+        <w:t>vIsualise</w:t>
+      </w:r>
+      <w:proofErr w:type="spellEnd"/>
+      <w:r>
+        <w:t xml:space="preserve"> on scatter to look for natural clusters</w:t>
+      </w:r>
+    </w:p>
+    <w:p>
+      <w:r>
+        <w:t>number of clusters set as k</w:t>
+      </w:r>
+    </w:p>
+    <w:p>
+      <w:pPr>
+        <w:pStyle w:val="Heading2"/>
+      </w:pPr>
+      <w:r>
+        <w:t>PCA Principle component algorithm</w:t>
+      </w:r>
+    </w:p>
+    <w:p>
+      <w:r>
+        <w:t>Technique used to smartly reduce dimensionality while losing minimum data</w:t>
+      </w:r>
+    </w:p>
+    <w:p>
+      <w:r>
+        <w:t>Good for data visualisation</w:t>
+      </w:r>
+    </w:p>
+    <w:p>
+      <w:r>
+        <w:t>Explained variance is good to see where comes from</w:t>
+      </w:r>
+    </w:p>
+    <w:p>
+      <w:r>
+        <w:t>How to speed up fitting</w:t>
+      </w:r>
+    </w:p>
+    <w:p>
+      <w:r>
+        <w:t>Reduce rows/columns can help but hard but methods like PCA help</w:t>
+      </w:r>
+    </w:p>
+    <w:p>
+      <w:r>
+        <w:t>Can be used for images</w:t>
+      </w:r>
+    </w:p>
+    <w:p>
+      <w:pPr>
+        <w:pStyle w:val="Heading2"/>
+      </w:pPr>
+      <w:r>
+        <w:t>How to build pipelines</w:t>
+      </w:r>
+    </w:p>
+    <w:p>
+      <w:r>
+        <w:t>Lot of code, so how keep organised and bug free?</w:t>
+      </w:r>
+    </w:p>
+    <w:p>
+      <w:r>
+        <w:lastRenderedPageBreak/>
+        <w:t>3 fit steps if just in an order</w:t>
+      </w:r>
+    </w:p>
+    <w:p>
+      <w:r>
+        <w:t>With a pipeline like below there is one fit step</w:t>
+      </w:r>
+    </w:p>
+    <w:p>
+      <w:r>
+        <w:t>%matplotlib inline</w:t>
       </w:r>
     </w:p>
     <w:p/>
     <w:p>
       <w:r>
-        <w:t>Random forests build off bagged trees, bagged trees may end up too correlated and random forests helps split this up further</w:t>
-      </w:r>
-    </w:p>
+        <w:t xml:space="preserve">import </w:t>
+      </w:r>
+      <w:proofErr w:type="spellStart"/>
+      <w:r>
+        <w:t>matplotlib.pyplot</w:t>
+      </w:r>
+      <w:proofErr w:type="spellEnd"/>
+      <w:r>
+        <w:t xml:space="preserve"> as </w:t>
+      </w:r>
+      <w:proofErr w:type="spellStart"/>
+      <w:r>
+        <w:t>plt</w:t>
+      </w:r>
+      <w:proofErr w:type="spellEnd"/>
+    </w:p>
+    <w:p>
+      <w:r>
+        <w:t>import pandas as pd</w:t>
+      </w:r>
+    </w:p>
+    <w:p>
+      <w:r>
+        <w:t xml:space="preserve">import </w:t>
+      </w:r>
+      <w:proofErr w:type="spellStart"/>
+      <w:r>
+        <w:t>numpy</w:t>
+      </w:r>
+      <w:proofErr w:type="spellEnd"/>
+      <w:r>
+        <w:t xml:space="preserve"> as np</w:t>
+      </w:r>
+    </w:p>
+    <w:p/>
+    <w:p>
+      <w:r>
+        <w:t xml:space="preserve">from </w:t>
+      </w:r>
+      <w:proofErr w:type="spellStart"/>
+      <w:r>
+        <w:t>sklearn.pipeline</w:t>
+      </w:r>
+      <w:proofErr w:type="spellEnd"/>
+      <w:r>
+        <w:t xml:space="preserve"> import Pipeline</w:t>
+      </w:r>
+    </w:p>
+    <w:p/>
+    <w:p>
+      <w:r>
+        <w:t xml:space="preserve">from </w:t>
+      </w:r>
+      <w:proofErr w:type="spellStart"/>
+      <w:r>
+        <w:t>sklearn.model_selection</w:t>
+      </w:r>
+      <w:proofErr w:type="spellEnd"/>
+      <w:r>
+        <w:t xml:space="preserve"> import </w:t>
+      </w:r>
+      <w:proofErr w:type="spellStart"/>
+      <w:r>
+        <w:t>train_test_split</w:t>
+      </w:r>
+      <w:proofErr w:type="spellEnd"/>
+    </w:p>
+    <w:p>
+      <w:r>
+        <w:t xml:space="preserve">from </w:t>
+      </w:r>
+      <w:proofErr w:type="spellStart"/>
+      <w:r>
+        <w:t>sklearn.preprocessing</w:t>
+      </w:r>
+      <w:proofErr w:type="spellEnd"/>
+      <w:r>
+        <w:t xml:space="preserve"> import </w:t>
+      </w:r>
+      <w:proofErr w:type="spellStart"/>
+      <w:r>
+        <w:t>StandardScaler</w:t>
+      </w:r>
+      <w:proofErr w:type="spellEnd"/>
+    </w:p>
+    <w:p/>
+    <w:p>
+      <w:r>
+        <w:t xml:space="preserve">from </w:t>
+      </w:r>
+      <w:proofErr w:type="spellStart"/>
+      <w:r>
+        <w:t>sklearn.decomposition</w:t>
+      </w:r>
+      <w:proofErr w:type="spellEnd"/>
+      <w:r>
+        <w:t xml:space="preserve"> import PCA</w:t>
+      </w:r>
+    </w:p>
+    <w:p>
+      <w:r>
+        <w:t xml:space="preserve">from </w:t>
+      </w:r>
+      <w:proofErr w:type="spellStart"/>
+      <w:r>
+        <w:t>sklearn.linear_model</w:t>
+      </w:r>
+      <w:proofErr w:type="spellEnd"/>
+      <w:r>
+        <w:t xml:space="preserve"> import </w:t>
+      </w:r>
+      <w:proofErr w:type="spellStart"/>
+      <w:r>
+        <w:t>LogisticRegression</w:t>
+      </w:r>
+      <w:proofErr w:type="spellEnd"/>
+    </w:p>
+    <w:p>
+      <w:r>
+        <w:t>‘’’</w:t>
+      </w:r>
+      <w:r>
+        <w:t xml:space="preserve"> </w:t>
+      </w:r>
+      <w:r>
+        <w:t># Train Test Split</w:t>
+      </w:r>
+    </w:p>
+    <w:p>
+      <w:proofErr w:type="spellStart"/>
+      <w:r>
+        <w:t>X_train</w:t>
+      </w:r>
+      <w:proofErr w:type="spellEnd"/>
+      <w:r>
+        <w:t xml:space="preserve">, </w:t>
+      </w:r>
+      <w:proofErr w:type="spellStart"/>
+      <w:r>
+        <w:t>X_test</w:t>
+      </w:r>
+      <w:proofErr w:type="spellEnd"/>
+      <w:r>
+        <w:t xml:space="preserve">, </w:t>
+      </w:r>
+      <w:proofErr w:type="spellStart"/>
+      <w:r>
+        <w:t>y_train</w:t>
+      </w:r>
+      <w:proofErr w:type="spellEnd"/>
+      <w:r>
+        <w:t xml:space="preserve">, </w:t>
+      </w:r>
+      <w:proofErr w:type="spellStart"/>
+      <w:r>
+        <w:t>y_test</w:t>
+      </w:r>
+      <w:proofErr w:type="spellEnd"/>
+      <w:r>
+        <w:t xml:space="preserve"> = </w:t>
+      </w:r>
+      <w:proofErr w:type="spellStart"/>
+      <w:r>
+        <w:t>train_test_split</w:t>
+      </w:r>
+      <w:proofErr w:type="spellEnd"/>
+      <w:r>
+        <w:t>(</w:t>
+      </w:r>
+      <w:proofErr w:type="spellStart"/>
+      <w:r>
+        <w:t>df</w:t>
+      </w:r>
+      <w:proofErr w:type="spellEnd"/>
+      <w:r>
+        <w:t>[</w:t>
+      </w:r>
+      <w:proofErr w:type="spellStart"/>
+      <w:r>
+        <w:t>df.columns</w:t>
+      </w:r>
+      <w:proofErr w:type="spellEnd"/>
+      <w:r>
+        <w:t xml:space="preserve">[:-1]], </w:t>
+      </w:r>
+      <w:proofErr w:type="spellStart"/>
+      <w:r>
+        <w:t>df</w:t>
+      </w:r>
+      <w:proofErr w:type="spellEnd"/>
+      <w:r>
+        <w:t xml:space="preserve">['label'], </w:t>
+      </w:r>
+      <w:proofErr w:type="spellStart"/>
+      <w:r>
+        <w:t>random_state</w:t>
+      </w:r>
+      <w:proofErr w:type="spellEnd"/>
+      <w:r>
+        <w:t>=0)</w:t>
+      </w:r>
+    </w:p>
+    <w:p/>
+    <w:p>
+      <w:r>
+        <w:t># Create a pipeline</w:t>
+      </w:r>
+    </w:p>
+    <w:p>
+      <w:r>
+        <w:t xml:space="preserve">pipe = Pipeline([('scaler', </w:t>
+      </w:r>
+      <w:proofErr w:type="spellStart"/>
+      <w:r>
+        <w:t>StandardScaler</w:t>
+      </w:r>
+      <w:proofErr w:type="spellEnd"/>
+      <w:r>
+        <w:t>()),</w:t>
+      </w:r>
+    </w:p>
+    <w:p>
+      <w:r>
+        <w:t xml:space="preserve">                 ('</w:t>
+      </w:r>
+      <w:proofErr w:type="spellStart"/>
+      <w:r>
+        <w:t>pca</w:t>
+      </w:r>
+      <w:proofErr w:type="spellEnd"/>
+      <w:r>
+        <w:t>', PCA(</w:t>
+      </w:r>
+      <w:proofErr w:type="spellStart"/>
+      <w:r>
+        <w:t>n_components</w:t>
+      </w:r>
+      <w:proofErr w:type="spellEnd"/>
+      <w:r>
+        <w:t xml:space="preserve"> = .90, </w:t>
+      </w:r>
+      <w:proofErr w:type="spellStart"/>
+      <w:r>
+        <w:t>random_state</w:t>
+      </w:r>
+      <w:proofErr w:type="spellEnd"/>
+      <w:r>
+        <w:t>=0)),</w:t>
+      </w:r>
+    </w:p>
+    <w:p>
+      <w:r>
+        <w:t xml:space="preserve">                 ('logistic', </w:t>
+      </w:r>
+      <w:proofErr w:type="spellStart"/>
+      <w:r>
+        <w:t>LogisticRegression</w:t>
+      </w:r>
+      <w:proofErr w:type="spellEnd"/>
+      <w:r>
+        <w:t>())])</w:t>
+      </w:r>
+    </w:p>
+    <w:p/>
+    <w:p>
+      <w:proofErr w:type="spellStart"/>
+      <w:r>
+        <w:t>pipe.fit</w:t>
+      </w:r>
+      <w:proofErr w:type="spellEnd"/>
+      <w:r>
+        <w:t>(</w:t>
+      </w:r>
+      <w:proofErr w:type="spellStart"/>
+      <w:r>
+        <w:t>X_train</w:t>
+      </w:r>
+      <w:proofErr w:type="spellEnd"/>
+      <w:r>
+        <w:t xml:space="preserve">, </w:t>
+      </w:r>
+      <w:proofErr w:type="spellStart"/>
+      <w:r>
+        <w:t>y_train</w:t>
+      </w:r>
+      <w:proofErr w:type="spellEnd"/>
+      <w:r>
+        <w:t>)</w:t>
+      </w:r>
+    </w:p>
+    <w:p/>
+    <w:p>
+      <w:r>
+        <w:t># Get Model Performance</w:t>
+      </w:r>
+    </w:p>
+    <w:p>
+      <w:r>
+        <w:t>print(</w:t>
+      </w:r>
+      <w:proofErr w:type="spellStart"/>
+      <w:r>
+        <w:t>pipe.score</w:t>
+      </w:r>
+      <w:proofErr w:type="spellEnd"/>
+      <w:r>
+        <w:t>(</w:t>
+      </w:r>
+      <w:proofErr w:type="spellStart"/>
+      <w:r>
+        <w:t>X_test</w:t>
+      </w:r>
+      <w:proofErr w:type="spellEnd"/>
+      <w:r>
+        <w:t xml:space="preserve">, </w:t>
+      </w:r>
+      <w:proofErr w:type="spellStart"/>
+      <w:r>
+        <w:t>y_test</w:t>
+      </w:r>
+      <w:proofErr w:type="spellEnd"/>
+      <w:r>
+        <w:t>))</w:t>
+      </w:r>
+      <w:r>
+        <w:t>’’’</w:t>
+      </w:r>
+    </w:p>
+    <w:p/>
     <w:sectPr>
       <w:pgSz w:w="11906" w:h="16838"/>
       <w:pgMar w:top="1440" w:right="1440" w:bottom="1440" w:left="1440" w:header="708" w:footer="708" w:gutter="0"/>

</xml_diff>